<commit_message>
day-2 inheritance and dynamic polymorphism
</commit_message>
<xml_diff>
--- a/images/prototype-based-programming.docx
+++ b/images/prototype-based-programming.docx
@@ -3,6 +3,310 @@
 <w:document xmlns:wpc="http://schemas.microsoft.com/office/word/2010/wordprocessingCanvas" xmlns:cx="http://schemas.microsoft.com/office/drawing/2014/chartex" xmlns:cx1="http://schemas.microsoft.com/office/drawing/2015/9/8/chartex" xmlns:cx2="http://schemas.microsoft.com/office/drawing/2015/10/21/chartex" xmlns:cx3="http://schemas.microsoft.com/office/drawing/2016/5/9/chartex" xmlns:cx4="http://schemas.microsoft.com/office/drawing/2016/5/10/chartex" xmlns:cx5="http://schemas.microsoft.com/office/drawing/2016/5/11/chartex" xmlns:cx6="http://schemas.microsoft.com/office/drawing/2016/5/12/chartex" xmlns:cx7="http://schemas.microsoft.com/office/drawing/2016/5/13/chartex" xmlns:cx8="http://schemas.microsoft.com/office/drawing/2016/5/14/chartex" xmlns:mc="http://schemas.openxmlformats.org/markup-compatibility/2006" xmlns:aink="http://schemas.microsoft.com/office/drawing/2016/ink" xmlns:am3d="http://schemas.microsoft.com/office/drawing/2017/model3d" xmlns:o="urn:schemas-microsoft-com:office:office" xmlns:oel="http://schemas.microsoft.com/office/2019/extlst" xmlns:r="http://schemas.openxmlformats.org/officeDocument/2006/relationships" xmlns:m="http://schemas.openxmlformats.org/officeDocument/2006/math" xmlns:v="urn:schemas-microsoft-com:vml" xmlns:wp14="http://schemas.microsoft.com/office/word/2010/wordprocessingDrawing" xmlns:wp="http://schemas.openxmlformats.org/drawingml/2006/wordprocessingDrawing" xmlns:w10="urn:schemas-microsoft-com:office:word" xmlns:w="http://schemas.openxmlformats.org/wordprocessingml/2006/main" xmlns:w14="http://schemas.microsoft.com/office/word/2010/wordml" xmlns:w15="http://schemas.microsoft.com/office/word/2012/wordml" xmlns:w16cex="http://schemas.microsoft.com/office/word/2018/wordml/cex" xmlns:w16cid="http://schemas.microsoft.com/office/word/2016/wordml/cid" xmlns:w16="http://schemas.microsoft.com/office/word/2018/wordml" xmlns:w16sdtdh="http://schemas.microsoft.com/office/word/2020/wordml/sdtdatahash" xmlns:w16se="http://schemas.microsoft.com/office/word/2015/wordml/symex" xmlns:wpg="http://schemas.microsoft.com/office/word/2010/wordprocessingGroup" xmlns:wpi="http://schemas.microsoft.com/office/word/2010/wordprocessingInk" xmlns:wne="http://schemas.microsoft.com/office/word/2006/wordml" xmlns:wps="http://schemas.microsoft.com/office/word/2010/wordprocessingShape" mc:Ignorable="w14 w15 w16se w16cid w16 w16cex w16sdtdh wp14">
   <w:body>
     <w:p>
+      <w:r>
+        <w:rPr>
+          <w:noProof/>
+        </w:rPr>
+        <mc:AlternateContent>
+          <mc:Choice Requires="wps">
+            <w:drawing>
+              <wp:anchor distT="0" distB="0" distL="114300" distR="114300" simplePos="0" relativeHeight="251671552" behindDoc="0" locked="0" layoutInCell="1" allowOverlap="1" wp14:anchorId="6FEF0466" wp14:editId="743F4CB3">
+                <wp:simplePos x="0" y="0"/>
+                <wp:positionH relativeFrom="column">
+                  <wp:posOffset>930274</wp:posOffset>
+                </wp:positionH>
+                <wp:positionV relativeFrom="paragraph">
+                  <wp:posOffset>441325</wp:posOffset>
+                </wp:positionV>
+                <wp:extent cx="45719" cy="781050"/>
+                <wp:effectExtent l="38100" t="0" r="69215" b="57150"/>
+                <wp:wrapNone/>
+                <wp:docPr id="11" name="Straight Arrow Connector 11"/>
+                <wp:cNvGraphicFramePr/>
+                <a:graphic xmlns:a="http://schemas.openxmlformats.org/drawingml/2006/main">
+                  <a:graphicData uri="http://schemas.microsoft.com/office/word/2010/wordprocessingShape">
+                    <wps:wsp>
+                      <wps:cNvCnPr/>
+                      <wps:spPr>
+                        <a:xfrm>
+                          <a:off x="0" y="0"/>
+                          <a:ext cx="45719" cy="781050"/>
+                        </a:xfrm>
+                        <a:prstGeom prst="straightConnector1">
+                          <a:avLst/>
+                        </a:prstGeom>
+                        <a:ln>
+                          <a:tailEnd type="triangle"/>
+                        </a:ln>
+                      </wps:spPr>
+                      <wps:style>
+                        <a:lnRef idx="1">
+                          <a:schemeClr val="accent1"/>
+                        </a:lnRef>
+                        <a:fillRef idx="0">
+                          <a:schemeClr val="accent1"/>
+                        </a:fillRef>
+                        <a:effectRef idx="0">
+                          <a:schemeClr val="accent1"/>
+                        </a:effectRef>
+                        <a:fontRef idx="minor">
+                          <a:schemeClr val="tx1"/>
+                        </a:fontRef>
+                      </wps:style>
+                      <wps:bodyPr/>
+                    </wps:wsp>
+                  </a:graphicData>
+                </a:graphic>
+                <wp14:sizeRelH relativeFrom="margin">
+                  <wp14:pctWidth>0</wp14:pctWidth>
+                </wp14:sizeRelH>
+                <wp14:sizeRelV relativeFrom="margin">
+                  <wp14:pctHeight>0</wp14:pctHeight>
+                </wp14:sizeRelV>
+              </wp:anchor>
+            </w:drawing>
+          </mc:Choice>
+          <mc:Fallback>
+            <w:pict>
+              <v:shapetype w14:anchorId="0686B65A" id="_x0000_t32" coordsize="21600,21600" o:spt="32" o:oned="t" path="m,l21600,21600e" filled="f">
+                <v:path arrowok="t" fillok="f" o:connecttype="none"/>
+                <o:lock v:ext="edit" shapetype="t"/>
+              </v:shapetype>
+              <v:shape id="Straight Arrow Connector 11" o:spid="_x0000_s1026" type="#_x0000_t32" style="position:absolute;margin-left:73.25pt;margin-top:34.75pt;width:3.6pt;height:61.5pt;z-index:251671552;visibility:visible;mso-wrap-style:square;mso-width-percent:0;mso-height-percent:0;mso-wrap-distance-left:9pt;mso-wrap-distance-top:0;mso-wrap-distance-right:9pt;mso-wrap-distance-bottom:0;mso-position-horizontal:absolute;mso-position-horizontal-relative:text;mso-position-vertical:absolute;mso-position-vertical-relative:text;mso-width-percent:0;mso-height-percent:0;mso-width-relative:margin;mso-height-relative:margin" o:gfxdata="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" strokecolor="#4472c4 [3204]" strokeweight=".5pt">
+                <v:stroke endarrow="block" joinstyle="miter"/>
+              </v:shape>
+            </w:pict>
+          </mc:Fallback>
+        </mc:AlternateContent>
+      </w:r>
+      <w:r>
+        <w:rPr>
+          <w:noProof/>
+        </w:rPr>
+        <mc:AlternateContent>
+          <mc:Choice Requires="wps">
+            <w:drawing>
+              <wp:anchor distT="0" distB="0" distL="114300" distR="114300" simplePos="0" relativeHeight="251670528" behindDoc="0" locked="0" layoutInCell="1" allowOverlap="1" wp14:anchorId="7288DE89" wp14:editId="3174AD94">
+                <wp:simplePos x="0" y="0"/>
+                <wp:positionH relativeFrom="column">
+                  <wp:posOffset>536575</wp:posOffset>
+                </wp:positionH>
+                <wp:positionV relativeFrom="paragraph">
+                  <wp:posOffset>1231900</wp:posOffset>
+                </wp:positionV>
+                <wp:extent cx="847725" cy="635000"/>
+                <wp:effectExtent l="0" t="0" r="28575" b="12700"/>
+                <wp:wrapNone/>
+                <wp:docPr id="10" name="Rectangle: Rounded Corners 10"/>
+                <wp:cNvGraphicFramePr/>
+                <a:graphic xmlns:a="http://schemas.openxmlformats.org/drawingml/2006/main">
+                  <a:graphicData uri="http://schemas.microsoft.com/office/word/2010/wordprocessingShape">
+                    <wps:wsp>
+                      <wps:cNvSpPr/>
+                      <wps:spPr>
+                        <a:xfrm>
+                          <a:off x="0" y="0"/>
+                          <a:ext cx="847725" cy="635000"/>
+                        </a:xfrm>
+                        <a:prstGeom prst="roundRect">
+                          <a:avLst/>
+                        </a:prstGeom>
+                      </wps:spPr>
+                      <wps:style>
+                        <a:lnRef idx="2">
+                          <a:schemeClr val="accent1">
+                            <a:shade val="50000"/>
+                          </a:schemeClr>
+                        </a:lnRef>
+                        <a:fillRef idx="1">
+                          <a:schemeClr val="accent1"/>
+                        </a:fillRef>
+                        <a:effectRef idx="0">
+                          <a:schemeClr val="accent1"/>
+                        </a:effectRef>
+                        <a:fontRef idx="minor">
+                          <a:schemeClr val="lt1"/>
+                        </a:fontRef>
+                      </wps:style>
+                      <wps:bodyPr rot="0" spcFirstLastPara="0" vertOverflow="overflow" horzOverflow="overflow" vert="horz" wrap="square" lIns="91440" tIns="45720" rIns="91440" bIns="45720" numCol="1" spcCol="0" rtlCol="0" fromWordArt="0" anchor="ctr" anchorCtr="0" forceAA="0" compatLnSpc="1">
+                        <a:prstTxWarp prst="textNoShape">
+                          <a:avLst/>
+                        </a:prstTxWarp>
+                        <a:noAutofit/>
+                      </wps:bodyPr>
+                    </wps:wsp>
+                  </a:graphicData>
+                </a:graphic>
+                <wp14:sizeRelV relativeFrom="margin">
+                  <wp14:pctHeight>0</wp14:pctHeight>
+                </wp14:sizeRelV>
+              </wp:anchor>
+            </w:drawing>
+          </mc:Choice>
+          <mc:Fallback>
+            <w:pict>
+              <v:roundrect w14:anchorId="54D421D7" id="Rectangle: Rounded Corners 10" o:spid="_x0000_s1026" style="position:absolute;margin-left:42.25pt;margin-top:97pt;width:66.75pt;height:50pt;z-index:251670528;visibility:visible;mso-wrap-style:square;mso-height-percent:0;mso-wrap-distance-left:9pt;mso-wrap-distance-top:0;mso-wrap-distance-right:9pt;mso-wrap-distance-bottom:0;mso-position-horizontal:absolute;mso-position-horizontal-relative:text;mso-position-vertical:absolute;mso-position-vertical-relative:text;mso-height-percent:0;mso-height-relative:margin;v-text-anchor:middle" arcsize="10923f" o:gfxdata="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" fillcolor="#4472c4 [3204]" strokecolor="#1f3763 [1604]" strokeweight="1pt">
+                <v:stroke joinstyle="miter"/>
+              </v:roundrect>
+            </w:pict>
+          </mc:Fallback>
+        </mc:AlternateContent>
+      </w:r>
+      <w:r>
+        <w:rPr>
+          <w:noProof/>
+        </w:rPr>
+        <mc:AlternateContent>
+          <mc:Choice Requires="wps">
+            <w:drawing>
+              <wp:anchor distT="0" distB="0" distL="114300" distR="114300" simplePos="0" relativeHeight="251672576" behindDoc="0" locked="0" layoutInCell="1" allowOverlap="1" wp14:anchorId="59A5BE05" wp14:editId="75DD0CC6">
+                <wp:simplePos x="0" y="0"/>
+                <wp:positionH relativeFrom="column">
+                  <wp:posOffset>581025</wp:posOffset>
+                </wp:positionH>
+                <wp:positionV relativeFrom="paragraph">
+                  <wp:posOffset>1927225</wp:posOffset>
+                </wp:positionV>
+                <wp:extent cx="749300" cy="457200"/>
+                <wp:effectExtent l="0" t="0" r="12700" b="19050"/>
+                <wp:wrapNone/>
+                <wp:docPr id="12" name="Text Box 12"/>
+                <wp:cNvGraphicFramePr/>
+                <a:graphic xmlns:a="http://schemas.openxmlformats.org/drawingml/2006/main">
+                  <a:graphicData uri="http://schemas.microsoft.com/office/word/2010/wordprocessingShape">
+                    <wps:wsp>
+                      <wps:cNvSpPr txBox="1"/>
+                      <wps:spPr>
+                        <a:xfrm>
+                          <a:off x="0" y="0"/>
+                          <a:ext cx="749300" cy="457200"/>
+                        </a:xfrm>
+                        <a:prstGeom prst="rect">
+                          <a:avLst/>
+                        </a:prstGeom>
+                        <a:solidFill>
+                          <a:schemeClr val="lt1"/>
+                        </a:solidFill>
+                        <a:ln w="6350">
+                          <a:solidFill>
+                            <a:prstClr val="black"/>
+                          </a:solidFill>
+                        </a:ln>
+                      </wps:spPr>
+                      <wps:txbx>
+                        <w:txbxContent>
+                          <w:p>
+                            <w:r>
+                              <w:t>Execution Context</w:t>
+                            </w:r>
+                          </w:p>
+                        </w:txbxContent>
+                      </wps:txbx>
+                      <wps:bodyPr rot="0" spcFirstLastPara="0" vertOverflow="overflow" horzOverflow="overflow" vert="horz" wrap="square" lIns="91440" tIns="45720" rIns="91440" bIns="45720" numCol="1" spcCol="0" rtlCol="0" fromWordArt="0" anchor="t" anchorCtr="0" forceAA="0" compatLnSpc="1">
+                        <a:prstTxWarp prst="textNoShape">
+                          <a:avLst/>
+                        </a:prstTxWarp>
+                        <a:noAutofit/>
+                      </wps:bodyPr>
+                    </wps:wsp>
+                  </a:graphicData>
+                </a:graphic>
+                <wp14:sizeRelV relativeFrom="margin">
+                  <wp14:pctHeight>0</wp14:pctHeight>
+                </wp14:sizeRelV>
+              </wp:anchor>
+            </w:drawing>
+          </mc:Choice>
+          <mc:Fallback>
+            <w:pict>
+              <v:shapetype w14:anchorId="59A5BE05" id="_x0000_t202" coordsize="21600,21600" o:spt="202" path="m,l,21600r21600,l21600,xe">
+                <v:stroke joinstyle="miter"/>
+                <v:path gradientshapeok="t" o:connecttype="rect"/>
+              </v:shapetype>
+              <v:shape id="Text Box 12" o:spid="_x0000_s1026" type="#_x0000_t202" style="position:absolute;margin-left:45.75pt;margin-top:151.75pt;width:59pt;height:36pt;z-index:251672576;visibility:visible;mso-wrap-style:square;mso-height-percent:0;mso-wrap-distance-left:9pt;mso-wrap-distance-top:0;mso-wrap-distance-right:9pt;mso-wrap-distance-bottom:0;mso-position-horizontal:absolute;mso-position-horizontal-relative:text;mso-position-vertical:absolute;mso-position-vertical-relative:text;mso-height-percent:0;mso-height-relative:margin;v-text-anchor:top" o:gfxdata="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" fillcolor="white [3201]" strokeweight=".5pt">
+                <v:textbox>
+                  <w:txbxContent>
+                    <w:p>
+                      <w:r>
+                        <w:t>Execution Context</w:t>
+                      </w:r>
+                    </w:p>
+                  </w:txbxContent>
+                </v:textbox>
+              </v:shape>
+            </w:pict>
+          </mc:Fallback>
+        </mc:AlternateContent>
+      </w:r>
+      <w:r>
+        <w:rPr>
+          <w:noProof/>
+        </w:rPr>
+        <mc:AlternateContent>
+          <mc:Choice Requires="wps">
+            <w:drawing>
+              <wp:anchor distT="0" distB="0" distL="114300" distR="114300" simplePos="0" relativeHeight="251673600" behindDoc="0" locked="0" layoutInCell="1" allowOverlap="1" wp14:anchorId="36D93C75" wp14:editId="0B37F632">
+                <wp:simplePos x="0" y="0"/>
+                <wp:positionH relativeFrom="column">
+                  <wp:posOffset>457200</wp:posOffset>
+                </wp:positionH>
+                <wp:positionV relativeFrom="paragraph">
+                  <wp:posOffset>809625</wp:posOffset>
+                </wp:positionV>
+                <wp:extent cx="1028700" cy="1619250"/>
+                <wp:effectExtent l="0" t="0" r="19050" b="19050"/>
+                <wp:wrapNone/>
+                <wp:docPr id="13" name="Rectangle 13"/>
+                <wp:cNvGraphicFramePr/>
+                <a:graphic xmlns:a="http://schemas.openxmlformats.org/drawingml/2006/main">
+                  <a:graphicData uri="http://schemas.microsoft.com/office/word/2010/wordprocessingShape">
+                    <wps:wsp>
+                      <wps:cNvSpPr/>
+                      <wps:spPr>
+                        <a:xfrm>
+                          <a:off x="0" y="0"/>
+                          <a:ext cx="1028700" cy="1619250"/>
+                        </a:xfrm>
+                        <a:prstGeom prst="rect">
+                          <a:avLst/>
+                        </a:prstGeom>
+                        <a:noFill/>
+                      </wps:spPr>
+                      <wps:style>
+                        <a:lnRef idx="2">
+                          <a:schemeClr val="accent1">
+                            <a:shade val="50000"/>
+                          </a:schemeClr>
+                        </a:lnRef>
+                        <a:fillRef idx="1">
+                          <a:schemeClr val="accent1"/>
+                        </a:fillRef>
+                        <a:effectRef idx="0">
+                          <a:schemeClr val="accent1"/>
+                        </a:effectRef>
+                        <a:fontRef idx="minor">
+                          <a:schemeClr val="lt1"/>
+                        </a:fontRef>
+                      </wps:style>
+                      <wps:bodyPr rot="0" spcFirstLastPara="0" vertOverflow="overflow" horzOverflow="overflow" vert="horz" wrap="square" lIns="91440" tIns="45720" rIns="91440" bIns="45720" numCol="1" spcCol="0" rtlCol="0" fromWordArt="0" anchor="ctr" anchorCtr="0" forceAA="0" compatLnSpc="1">
+                        <a:prstTxWarp prst="textNoShape">
+                          <a:avLst/>
+                        </a:prstTxWarp>
+                        <a:noAutofit/>
+                      </wps:bodyPr>
+                    </wps:wsp>
+                  </a:graphicData>
+                </a:graphic>
+              </wp:anchor>
+            </w:drawing>
+          </mc:Choice>
+          <mc:Fallback>
+            <w:pict>
+              <v:rect w14:anchorId="717C279D" id="Rectangle 13" o:spid="_x0000_s1026" style="position:absolute;margin-left:36pt;margin-top:63.75pt;width:81pt;height:127.5pt;z-index:251673600;visibility:visible;mso-wrap-style:square;mso-wrap-distance-left:9pt;mso-wrap-distance-top:0;mso-wrap-distance-right:9pt;mso-wrap-distance-bottom:0;mso-position-horizontal:absolute;mso-position-horizontal-relative:text;mso-position-vertical:absolute;mso-position-vertical-relative:text;v-text-anchor:middle" o:gfxdata="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" filled="f" strokecolor="#1f3763 [1604]" strokeweight="1pt"/>
+            </w:pict>
+          </mc:Fallback>
+        </mc:AlternateContent>
+      </w:r>
       <w:r>
         <w:rPr>
           <w:noProof/>
@@ -65,11 +369,7 @@
           </mc:Choice>
           <mc:Fallback>
             <w:pict>
-              <v:shapetype w14:anchorId="29D40F8A" id="_x0000_t32" coordsize="21600,21600" o:spt="32" o:oned="t" path="m,l21600,21600e" filled="f">
-                <v:path arrowok="t" fillok="f" o:connecttype="none"/>
-                <o:lock v:ext="edit" shapetype="t"/>
-              </v:shapetype>
-              <v:shape id="Straight Arrow Connector 9" o:spid="_x0000_s1026" type="#_x0000_t32" style="position:absolute;margin-left:220pt;margin-top:-8pt;width:.75pt;height:17.25pt;flip:y;z-index:251669504;visibility:visible;mso-wrap-style:square;mso-wrap-distance-left:9pt;mso-wrap-distance-top:0;mso-wrap-distance-right:9pt;mso-wrap-distance-bottom:0;mso-position-horizontal:absolute;mso-position-horizontal-relative:text;mso-position-vertical:absolute;mso-position-vertical-relative:text" o:gfxdata="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" strokecolor="black [3213]" strokeweight=".5pt">
+              <v:shape w14:anchorId="33B952F1" id="Straight Arrow Connector 9" o:spid="_x0000_s1026" type="#_x0000_t32" style="position:absolute;margin-left:220pt;margin-top:-8pt;width:.75pt;height:17.25pt;flip:y;z-index:251669504;visibility:visible;mso-wrap-style:square;mso-wrap-distance-left:9pt;mso-wrap-distance-top:0;mso-wrap-distance-right:9pt;mso-wrap-distance-bottom:0;mso-position-horizontal:absolute;mso-position-horizontal-relative:text;mso-position-vertical:absolute;mso-position-vertical-relative:text" o:gfxdata="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" strokecolor="black [3213]" strokeweight=".5pt">
                 <v:stroke endarrow="block" joinstyle="miter"/>
               </v:shape>
             </w:pict>
@@ -181,7 +481,7 @@
           </mc:Choice>
           <mc:Fallback>
             <w:pict>
-              <v:roundrect w14:anchorId="0BFBD787" id="Rectangle: Rounded Corners 1" o:spid="_x0000_s1026" style="position:absolute;margin-left:183.25pt;margin-top:-64.5pt;width:74.75pt;height:56.25pt;z-index:251659264;visibility:visible;mso-wrap-style:square;mso-width-percent:0;mso-height-percent:0;mso-wrap-distance-left:9pt;mso-wrap-distance-top:0;mso-wrap-distance-right:9pt;mso-wrap-distance-bottom:0;mso-position-horizontal:absolute;mso-position-horizontal-relative:text;mso-position-vertical:absolute;mso-position-vertical-relative:text;mso-width-percent:0;mso-height-percent:0;mso-width-relative:margin;mso-height-relative:margin;v-text-anchor:middle" arcsize="10923f" o:gfxdata="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" fillcolor="#4472c4 [3204]" strokecolor="#1f3763 [1604]" strokeweight="1pt">
+              <v:roundrect w14:anchorId="0BFBD787" id="Rectangle: Rounded Corners 1" o:spid="_x0000_s1027" style="position:absolute;margin-left:183.25pt;margin-top:-64.5pt;width:74.75pt;height:56.25pt;z-index:251659264;visibility:visible;mso-wrap-style:square;mso-width-percent:0;mso-height-percent:0;mso-wrap-distance-left:9pt;mso-wrap-distance-top:0;mso-wrap-distance-right:9pt;mso-wrap-distance-bottom:0;mso-position-horizontal:absolute;mso-position-horizontal-relative:text;mso-position-vertical:absolute;mso-position-vertical-relative:text;mso-width-percent:0;mso-height-percent:0;mso-width-relative:margin;mso-height-relative:margin;v-text-anchor:middle" arcsize="10923f" o:gfxdata="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" fillcolor="#4472c4 [3204]" strokecolor="#1f3763 [1604]" strokeweight="1pt">
                 <v:stroke joinstyle="miter"/>
                 <v:textbox>
                   <w:txbxContent>
@@ -283,7 +583,7 @@
           </mc:Choice>
           <mc:Fallback>
             <w:pict>
-              <v:shape w14:anchorId="0AB35F5A" id="Straight Arrow Connector 7" o:spid="_x0000_s1026" type="#_x0000_t32" style="position:absolute;margin-left:105.45pt;margin-top:21pt;width:79.25pt;height:1.25pt;flip:y;z-index:251666432;visibility:visible;mso-wrap-style:square;mso-wrap-distance-left:9pt;mso-wrap-distance-top:0;mso-wrap-distance-right:9pt;mso-wrap-distance-bottom:0;mso-position-horizontal:absolute;mso-position-horizontal-relative:text;mso-position-vertical:absolute;mso-position-vertical-relative:text" o:gfxdata="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" strokecolor="#4472c4 [3204]" strokeweight=".5pt">
+              <v:shape w14:anchorId="0003CF5C" id="Straight Arrow Connector 7" o:spid="_x0000_s1026" type="#_x0000_t32" style="position:absolute;margin-left:105.45pt;margin-top:21pt;width:79.25pt;height:1.25pt;flip:y;z-index:251666432;visibility:visible;mso-wrap-style:square;mso-wrap-distance-left:9pt;mso-wrap-distance-top:0;mso-wrap-distance-right:9pt;mso-wrap-distance-bottom:0;mso-position-horizontal:absolute;mso-position-horizontal-relative:text;mso-position-vertical:absolute;mso-position-vertical-relative:text" o:gfxdata="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" strokecolor="#4472c4 [3204]" strokeweight=".5pt">
                 <v:stroke endarrow="block" joinstyle="miter"/>
               </v:shape>
             </w:pict>
@@ -297,7 +597,7 @@
         <mc:AlternateContent>
           <mc:Choice Requires="wps">
             <w:drawing>
-              <wp:anchor distT="0" distB="0" distL="114300" distR="114300" simplePos="0" relativeHeight="251668480" behindDoc="0" locked="0" layoutInCell="1" allowOverlap="1" wp14:anchorId="67826403" wp14:editId="63246DF8">
+              <wp:anchor distT="0" distB="0" distL="114300" distR="114300" simplePos="0" relativeHeight="251668480" behindDoc="0" locked="0" layoutInCell="1" allowOverlap="1" wp14:anchorId="67826403" wp14:editId="07D58887">
                 <wp:simplePos x="0" y="0"/>
                 <wp:positionH relativeFrom="column">
                   <wp:posOffset>3282950</wp:posOffset>
@@ -354,11 +654,7 @@
           </mc:Choice>
           <mc:Fallback>
             <w:pict>
-              <v:shapetype w14:anchorId="67826403" id="_x0000_t202" coordsize="21600,21600" o:spt="202" path="m,l,21600r21600,l21600,xe">
-                <v:stroke joinstyle="miter"/>
-                <v:path gradientshapeok="t" o:connecttype="rect"/>
-              </v:shapetype>
-              <v:shape id="Text Box 8" o:spid="_x0000_s1027" type="#_x0000_t202" style="position:absolute;margin-left:258.5pt;margin-top:11.5pt;width:97.75pt;height:25.25pt;z-index:251668480;visibility:visible;mso-wrap-style:square;mso-wrap-distance-left:9pt;mso-wrap-distance-top:0;mso-wrap-distance-right:9pt;mso-wrap-distance-bottom:0;mso-position-horizontal:absolute;mso-position-horizontal-relative:text;mso-position-vertical:absolute;mso-position-vertical-relative:text;v-text-anchor:top" o:gfxdata="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" fillcolor="white [3201]" strokeweight=".5pt">
+              <v:shape w14:anchorId="67826403" id="Text Box 8" o:spid="_x0000_s1028" type="#_x0000_t202" style="position:absolute;margin-left:258.5pt;margin-top:11.5pt;width:97.75pt;height:25.25pt;z-index:251668480;visibility:visible;mso-wrap-style:square;mso-wrap-distance-left:9pt;mso-wrap-distance-top:0;mso-wrap-distance-right:9pt;mso-wrap-distance-bottom:0;mso-position-horizontal:absolute;mso-position-horizontal-relative:text;mso-position-vertical:absolute;mso-position-vertical-relative:text;v-text-anchor:top" o:gfxdata="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" fillcolor="white [3201]" strokeweight=".5pt">
                 <v:textbox>
                   <w:txbxContent>
                     <w:p>
@@ -440,7 +736,7 @@
           </mc:Choice>
           <mc:Fallback>
             <w:pict>
-              <v:shape w14:anchorId="1A4B270E" id="Text Box 6" o:spid="_x0000_s1028" type="#_x0000_t202" style="position:absolute;margin-left:51.5pt;margin-top:9.75pt;width:52.75pt;height:24.25pt;z-index:251665408;visibility:visible;mso-wrap-style:square;mso-width-percent:0;mso-wrap-distance-left:9pt;mso-wrap-distance-top:0;mso-wrap-distance-right:9pt;mso-wrap-distance-bottom:0;mso-position-horizontal:absolute;mso-position-horizontal-relative:text;mso-position-vertical:absolute;mso-position-vertical-relative:text;mso-width-percent:0;mso-width-relative:margin;v-text-anchor:top" o:gfxdata="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" fillcolor="white [3201]" strokeweight=".5pt">
+              <v:shape w14:anchorId="1A4B270E" id="Text Box 6" o:spid="_x0000_s1029" type="#_x0000_t202" style="position:absolute;margin-left:51.5pt;margin-top:9.75pt;width:52.75pt;height:24.25pt;z-index:251665408;visibility:visible;mso-wrap-style:square;mso-width-percent:0;mso-wrap-distance-left:9pt;mso-wrap-distance-top:0;mso-wrap-distance-right:9pt;mso-wrap-distance-bottom:0;mso-position-horizontal:absolute;mso-position-horizontal-relative:text;mso-position-vertical:absolute;mso-position-vertical-relative:text;mso-width-percent:0;mso-width-relative:margin;v-text-anchor:top" o:gfxdata="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" fillcolor="white [3201]" strokeweight=".5pt">
                 <v:textbox>
                   <w:txbxContent>
                     <w:p>
@@ -560,7 +856,7 @@
           </mc:Choice>
           <mc:Fallback>
             <w:pict>
-              <v:roundrect w14:anchorId="1FECA3DA" id="Rectangle: Rounded Corners 5" o:spid="_x0000_s1029" style="position:absolute;margin-left:182.5pt;margin-top:-1.25pt;width:74.75pt;height:56.25pt;z-index:251664384;visibility:visible;mso-wrap-style:square;mso-width-percent:0;mso-height-percent:0;mso-wrap-distance-left:9pt;mso-wrap-distance-top:0;mso-wrap-distance-right:9pt;mso-wrap-distance-bottom:0;mso-position-horizontal:absolute;mso-position-horizontal-relative:text;mso-position-vertical:absolute;mso-position-vertical-relative:text;mso-width-percent:0;mso-height-percent:0;mso-width-relative:margin;mso-height-relative:margin;v-text-anchor:middle" arcsize="10923f" o:gfxdata="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" fillcolor="#4472c4 [3204]" strokecolor="#1f3763 [1604]" strokeweight="1pt">
+              <v:roundrect w14:anchorId="1FECA3DA" id="Rectangle: Rounded Corners 5" o:spid="_x0000_s1030" style="position:absolute;margin-left:182.5pt;margin-top:-1.25pt;width:74.75pt;height:56.25pt;z-index:251664384;visibility:visible;mso-wrap-style:square;mso-width-percent:0;mso-height-percent:0;mso-wrap-distance-left:9pt;mso-wrap-distance-top:0;mso-wrap-distance-right:9pt;mso-wrap-distance-bottom:0;mso-position-horizontal:absolute;mso-position-horizontal-relative:text;mso-position-vertical:absolute;mso-position-vertical-relative:text;mso-width-percent:0;mso-height-percent:0;mso-width-relative:margin;mso-height-relative:margin;v-text-anchor:middle" arcsize="10923f" o:gfxdata="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" fillcolor="#4472c4 [3204]" strokecolor="#1f3763 [1604]" strokeweight="1pt">
                 <v:stroke joinstyle="miter"/>
                 <v:textbox>
                   <w:txbxContent>
@@ -667,7 +963,7 @@
           </mc:Choice>
           <mc:Fallback>
             <w:pict>
-              <v:shape w14:anchorId="4E75E76D" id="Text Box 4" o:spid="_x0000_s1030" type="#_x0000_t202" style="position:absolute;margin-left:259pt;margin-top:-52.5pt;width:97.75pt;height:25.25pt;z-index:251662336;visibility:visible;mso-wrap-style:square;mso-wrap-distance-left:9pt;mso-wrap-distance-top:0;mso-wrap-distance-right:9pt;mso-wrap-distance-bottom:0;mso-position-horizontal:absolute;mso-position-horizontal-relative:text;mso-position-vertical:absolute;mso-position-vertical-relative:text;v-text-anchor:top" o:gfxdata="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" fillcolor="white [3201]" strokeweight=".5pt">
+              <v:shape w14:anchorId="4E75E76D" id="Text Box 4" o:spid="_x0000_s1031" type="#_x0000_t202" style="position:absolute;margin-left:259pt;margin-top:-52.5pt;width:97.75pt;height:25.25pt;z-index:251662336;visibility:visible;mso-wrap-style:square;mso-wrap-distance-left:9pt;mso-wrap-distance-top:0;mso-wrap-distance-right:9pt;mso-wrap-distance-bottom:0;mso-position-horizontal:absolute;mso-position-horizontal-relative:text;mso-position-vertical:absolute;mso-position-vertical-relative:text;v-text-anchor:top" o:gfxdata="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" fillcolor="white [3201]" strokeweight=".5pt">
                 <v:textbox>
                   <w:txbxContent>
                     <w:p>
@@ -749,7 +1045,7 @@
           </mc:Choice>
           <mc:Fallback>
             <w:pict>
-              <v:shape w14:anchorId="1EB46D7B" id="Text Box 2" o:spid="_x0000_s1031" type="#_x0000_t202" style="position:absolute;margin-left:51.25pt;margin-top:-48.75pt;width:52.75pt;height:24.25pt;z-index:251660288;visibility:visible;mso-wrap-style:square;mso-width-percent:0;mso-wrap-distance-left:9pt;mso-wrap-distance-top:0;mso-wrap-distance-right:9pt;mso-wrap-distance-bottom:0;mso-position-horizontal:absolute;mso-position-horizontal-relative:text;mso-position-vertical:absolute;mso-position-vertical-relative:text;mso-width-percent:0;mso-width-relative:margin;v-text-anchor:top" o:gfxdata="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" fillcolor="white [3201]" strokeweight=".5pt">
+              <v:shape w14:anchorId="1EB46D7B" id="Text Box 2" o:spid="_x0000_s1032" type="#_x0000_t202" style="position:absolute;margin-left:51.25pt;margin-top:-48.75pt;width:52.75pt;height:24.25pt;z-index:251660288;visibility:visible;mso-wrap-style:square;mso-width-percent:0;mso-wrap-distance-left:9pt;mso-wrap-distance-top:0;mso-wrap-distance-right:9pt;mso-wrap-distance-bottom:0;mso-position-horizontal:absolute;mso-position-horizontal-relative:text;mso-position-vertical:absolute;mso-position-vertical-relative:text;mso-width-percent:0;mso-width-relative:margin;v-text-anchor:top" o:gfxdata="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" fillcolor="white [3201]" strokeweight=".5pt">
                 <v:textbox>
                   <w:txbxContent>
                     <w:p>
@@ -823,7 +1119,7 @@
           </mc:Choice>
           <mc:Fallback>
             <w:pict>
-              <v:shape w14:anchorId="6D092645" id="Straight Arrow Connector 3" o:spid="_x0000_s1026" type="#_x0000_t32" style="position:absolute;margin-left:105.25pt;margin-top:-37.25pt;width:79.25pt;height:1.25pt;flip:y;z-index:251661312;visibility:visible;mso-wrap-style:square;mso-wrap-distance-left:9pt;mso-wrap-distance-top:0;mso-wrap-distance-right:9pt;mso-wrap-distance-bottom:0;mso-position-horizontal:absolute;mso-position-horizontal-relative:text;mso-position-vertical:absolute;mso-position-vertical-relative:text" o:gfxdata="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" strokecolor="#4472c4 [3204]" strokeweight=".5pt">
+              <v:shape w14:anchorId="628A7E4B" id="Straight Arrow Connector 3" o:spid="_x0000_s1026" type="#_x0000_t32" style="position:absolute;margin-left:105.25pt;margin-top:-37.25pt;width:79.25pt;height:1.25pt;flip:y;z-index:251661312;visibility:visible;mso-wrap-style:square;mso-wrap-distance-left:9pt;mso-wrap-distance-top:0;mso-wrap-distance-right:9pt;mso-wrap-distance-bottom:0;mso-position-horizontal:absolute;mso-position-horizontal-relative:text;mso-position-vertical:absolute;mso-position-vertical-relative:text" o:gfxdata="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" strokecolor="#4472c4 [3204]" strokeweight=".5pt">
                 <v:stroke endarrow="block" joinstyle="miter"/>
               </v:shape>
             </w:pict>

</xml_diff>